<commit_message>
Business plan, spec updates
</commit_message>
<xml_diff>
--- a/doc/BusinessPlan.docx
+++ b/doc/BusinessPlan.docx
@@ -3720,13 +3720,32 @@
         <w:spacing w:lineRule="auto" w:line="276" w:before="0" w:after="0"/>
         <w:ind w:left="1440" w:right="0" w:hanging="360"/>
         <w:jc w:val="left"/>
-        <w:rPr>
-          <w:u w:val="none"/>
-        </w:rPr>
+        <w:rPr/>
       </w:pPr>
       <w:r>
         <w:rPr/>
         <w:t>Learning Russian may open up other markets for me, but I expect it will be some time before my Russian reaches a level where I could handle anything but the most advanced English speakers.</w:t>
+      </w:r>
+    </w:p>
+    <w:p>
+      <w:pPr>
+        <w:pStyle w:val="Normal"/>
+        <w:widowControl w:val="false"/>
+        <w:numPr>
+          <w:ilvl w:val="1"/>
+          <w:numId w:val="8"/>
+        </w:numPr>
+        <w:shd w:val="clear" w:fill="auto"/>
+        <w:spacing w:lineRule="auto" w:line="276" w:before="0" w:after="0"/>
+        <w:ind w:left="1440" w:right="0" w:hanging="360"/>
+        <w:jc w:val="left"/>
+        <w:rPr/>
+      </w:pPr>
+      <w:r>
+        <w:rPr>
+          <w:u w:val="none"/>
+        </w:rPr>
+        <w:t>The Lessons and Lemma models described in the technical specification model design may open up other info product possibilities or ways to slice out pieces: E.g.  Mobile app.</w:t>
       </w:r>
     </w:p>
     <w:p>
@@ -8781,6 +8800,7 @@
           <w:tcPr>
             <w:tcW w:w="2880" w:type="dxa"/>
             <w:tcBorders>
+              <w:top w:val="single" w:sz="8" w:space="0" w:color="000000"/>
               <w:left w:val="single" w:sz="8" w:space="0" w:color="000000"/>
               <w:bottom w:val="single" w:sz="8" w:space="0" w:color="000000"/>
               <w:right w:val="single" w:sz="8" w:space="0" w:color="000000"/>
@@ -8811,6 +8831,7 @@
           <w:tcPr>
             <w:tcW w:w="2880" w:type="dxa"/>
             <w:tcBorders>
+              <w:top w:val="single" w:sz="8" w:space="0" w:color="000000"/>
               <w:left w:val="single" w:sz="8" w:space="0" w:color="000000"/>
               <w:bottom w:val="single" w:sz="8" w:space="0" w:color="000000"/>
               <w:right w:val="single" w:sz="8" w:space="0" w:color="000000"/>
@@ -8840,6 +8861,7 @@
           <w:tcPr>
             <w:tcW w:w="2880" w:type="dxa"/>
             <w:tcBorders>
+              <w:top w:val="single" w:sz="8" w:space="0" w:color="000000"/>
               <w:left w:val="single" w:sz="8" w:space="0" w:color="000000"/>
               <w:bottom w:val="single" w:sz="8" w:space="0" w:color="000000"/>
               <w:right w:val="single" w:sz="8" w:space="0" w:color="000000"/>
@@ -17140,6 +17162,1350 @@
   </w:style>
   <w:style w:type="character" w:styleId="ListLabel373">
     <w:name w:val="ListLabel 373"/>
+    <w:qFormat/>
+    <w:rPr>
+      <w:color w:val="000099"/>
+      <w:u w:val="single"/>
+    </w:rPr>
+  </w:style>
+  <w:style w:type="character" w:styleId="ListLabel374">
+    <w:name w:val="ListLabel 374"/>
+    <w:qFormat/>
+    <w:rPr>
+      <w:rFonts w:cs="Arial"/>
+      <w:b w:val="false"/>
+      <w:i w:val="false"/>
+      <w:caps w:val="false"/>
+      <w:smallCaps w:val="false"/>
+      <w:strike w:val="false"/>
+      <w:dstrike w:val="false"/>
+      <w:color w:val="000000"/>
+      <w:position w:val="0"/>
+      <w:sz w:val="22"/>
+      <w:sz w:val="22"/>
+      <w:szCs w:val="22"/>
+      <w:u w:val="none"/>
+      <w:vertAlign w:val="baseline"/>
+    </w:rPr>
+  </w:style>
+  <w:style w:type="character" w:styleId="ListLabel375">
+    <w:name w:val="ListLabel 375"/>
+    <w:qFormat/>
+    <w:rPr>
+      <w:rFonts w:cs="Arial"/>
+      <w:b w:val="false"/>
+      <w:i w:val="false"/>
+      <w:caps w:val="false"/>
+      <w:smallCaps w:val="false"/>
+      <w:strike w:val="false"/>
+      <w:dstrike w:val="false"/>
+      <w:color w:val="000000"/>
+      <w:position w:val="0"/>
+      <w:sz w:val="22"/>
+      <w:sz w:val="22"/>
+      <w:szCs w:val="22"/>
+      <w:u w:val="none"/>
+      <w:vertAlign w:val="baseline"/>
+    </w:rPr>
+  </w:style>
+  <w:style w:type="character" w:styleId="ListLabel376">
+    <w:name w:val="ListLabel 376"/>
+    <w:qFormat/>
+    <w:rPr>
+      <w:rFonts w:cs="Arial"/>
+      <w:b w:val="false"/>
+      <w:i w:val="false"/>
+      <w:caps w:val="false"/>
+      <w:smallCaps w:val="false"/>
+      <w:strike w:val="false"/>
+      <w:dstrike w:val="false"/>
+      <w:color w:val="000000"/>
+      <w:position w:val="0"/>
+      <w:sz w:val="22"/>
+      <w:sz w:val="22"/>
+      <w:szCs w:val="22"/>
+      <w:u w:val="none"/>
+      <w:vertAlign w:val="baseline"/>
+    </w:rPr>
+  </w:style>
+  <w:style w:type="character" w:styleId="ListLabel377">
+    <w:name w:val="ListLabel 377"/>
+    <w:qFormat/>
+    <w:rPr>
+      <w:rFonts w:cs="Arial"/>
+      <w:b w:val="false"/>
+      <w:i w:val="false"/>
+      <w:caps w:val="false"/>
+      <w:smallCaps w:val="false"/>
+      <w:strike w:val="false"/>
+      <w:dstrike w:val="false"/>
+      <w:color w:val="000000"/>
+      <w:position w:val="0"/>
+      <w:sz w:val="22"/>
+      <w:sz w:val="22"/>
+      <w:szCs w:val="22"/>
+      <w:u w:val="none"/>
+      <w:vertAlign w:val="baseline"/>
+    </w:rPr>
+  </w:style>
+  <w:style w:type="character" w:styleId="ListLabel378">
+    <w:name w:val="ListLabel 378"/>
+    <w:qFormat/>
+    <w:rPr>
+      <w:rFonts w:cs="Arial"/>
+      <w:b w:val="false"/>
+      <w:i w:val="false"/>
+      <w:caps w:val="false"/>
+      <w:smallCaps w:val="false"/>
+      <w:strike w:val="false"/>
+      <w:dstrike w:val="false"/>
+      <w:color w:val="000000"/>
+      <w:position w:val="0"/>
+      <w:sz w:val="22"/>
+      <w:sz w:val="22"/>
+      <w:szCs w:val="22"/>
+      <w:u w:val="none"/>
+      <w:vertAlign w:val="baseline"/>
+    </w:rPr>
+  </w:style>
+  <w:style w:type="character" w:styleId="ListLabel379">
+    <w:name w:val="ListLabel 379"/>
+    <w:qFormat/>
+    <w:rPr>
+      <w:rFonts w:cs="Arial"/>
+      <w:b w:val="false"/>
+      <w:i w:val="false"/>
+      <w:caps w:val="false"/>
+      <w:smallCaps w:val="false"/>
+      <w:strike w:val="false"/>
+      <w:dstrike w:val="false"/>
+      <w:color w:val="000000"/>
+      <w:position w:val="0"/>
+      <w:sz w:val="22"/>
+      <w:sz w:val="22"/>
+      <w:szCs w:val="22"/>
+      <w:u w:val="none"/>
+      <w:vertAlign w:val="baseline"/>
+    </w:rPr>
+  </w:style>
+  <w:style w:type="character" w:styleId="ListLabel380">
+    <w:name w:val="ListLabel 380"/>
+    <w:qFormat/>
+    <w:rPr>
+      <w:rFonts w:cs="Arial"/>
+      <w:b w:val="false"/>
+      <w:i w:val="false"/>
+      <w:caps w:val="false"/>
+      <w:smallCaps w:val="false"/>
+      <w:strike w:val="false"/>
+      <w:dstrike w:val="false"/>
+      <w:color w:val="000000"/>
+      <w:position w:val="0"/>
+      <w:sz w:val="22"/>
+      <w:sz w:val="22"/>
+      <w:szCs w:val="22"/>
+      <w:u w:val="none"/>
+      <w:vertAlign w:val="baseline"/>
+    </w:rPr>
+  </w:style>
+  <w:style w:type="character" w:styleId="ListLabel381">
+    <w:name w:val="ListLabel 381"/>
+    <w:qFormat/>
+    <w:rPr>
+      <w:rFonts w:cs="Arial"/>
+      <w:b w:val="false"/>
+      <w:i w:val="false"/>
+      <w:caps w:val="false"/>
+      <w:smallCaps w:val="false"/>
+      <w:strike w:val="false"/>
+      <w:dstrike w:val="false"/>
+      <w:color w:val="000000"/>
+      <w:position w:val="0"/>
+      <w:sz w:val="22"/>
+      <w:sz w:val="22"/>
+      <w:szCs w:val="22"/>
+      <w:u w:val="none"/>
+      <w:vertAlign w:val="baseline"/>
+    </w:rPr>
+  </w:style>
+  <w:style w:type="character" w:styleId="ListLabel382">
+    <w:name w:val="ListLabel 382"/>
+    <w:qFormat/>
+    <w:rPr>
+      <w:rFonts w:cs="Arial"/>
+      <w:b w:val="false"/>
+      <w:i w:val="false"/>
+      <w:caps w:val="false"/>
+      <w:smallCaps w:val="false"/>
+      <w:strike w:val="false"/>
+      <w:dstrike w:val="false"/>
+      <w:color w:val="000000"/>
+      <w:position w:val="0"/>
+      <w:sz w:val="22"/>
+      <w:sz w:val="22"/>
+      <w:szCs w:val="22"/>
+      <w:u w:val="none"/>
+      <w:vertAlign w:val="baseline"/>
+    </w:rPr>
+  </w:style>
+  <w:style w:type="character" w:styleId="ListLabel383">
+    <w:name w:val="ListLabel 383"/>
+    <w:qFormat/>
+    <w:rPr>
+      <w:rFonts w:cs="Arial"/>
+      <w:b w:val="false"/>
+      <w:i w:val="false"/>
+      <w:caps w:val="false"/>
+      <w:smallCaps w:val="false"/>
+      <w:strike w:val="false"/>
+      <w:dstrike w:val="false"/>
+      <w:color w:val="000000"/>
+      <w:position w:val="0"/>
+      <w:sz w:val="22"/>
+      <w:sz w:val="22"/>
+      <w:szCs w:val="22"/>
+      <w:u w:val="none"/>
+      <w:vertAlign w:val="baseline"/>
+    </w:rPr>
+  </w:style>
+  <w:style w:type="character" w:styleId="ListLabel384">
+    <w:name w:val="ListLabel 384"/>
+    <w:qFormat/>
+    <w:rPr>
+      <w:rFonts w:cs="Arial"/>
+      <w:b w:val="false"/>
+      <w:i w:val="false"/>
+      <w:caps w:val="false"/>
+      <w:smallCaps w:val="false"/>
+      <w:strike w:val="false"/>
+      <w:dstrike w:val="false"/>
+      <w:color w:val="000000"/>
+      <w:position w:val="0"/>
+      <w:sz w:val="22"/>
+      <w:sz w:val="22"/>
+      <w:szCs w:val="22"/>
+      <w:u w:val="none"/>
+      <w:vertAlign w:val="baseline"/>
+    </w:rPr>
+  </w:style>
+  <w:style w:type="character" w:styleId="ListLabel385">
+    <w:name w:val="ListLabel 385"/>
+    <w:qFormat/>
+    <w:rPr>
+      <w:rFonts w:cs="Arial"/>
+      <w:b w:val="false"/>
+      <w:i w:val="false"/>
+      <w:caps w:val="false"/>
+      <w:smallCaps w:val="false"/>
+      <w:strike w:val="false"/>
+      <w:dstrike w:val="false"/>
+      <w:color w:val="000000"/>
+      <w:position w:val="0"/>
+      <w:sz w:val="22"/>
+      <w:sz w:val="22"/>
+      <w:szCs w:val="22"/>
+      <w:u w:val="none"/>
+      <w:vertAlign w:val="baseline"/>
+    </w:rPr>
+  </w:style>
+  <w:style w:type="character" w:styleId="ListLabel386">
+    <w:name w:val="ListLabel 386"/>
+    <w:qFormat/>
+    <w:rPr>
+      <w:rFonts w:cs="Arial"/>
+      <w:b w:val="false"/>
+      <w:i w:val="false"/>
+      <w:caps w:val="false"/>
+      <w:smallCaps w:val="false"/>
+      <w:strike w:val="false"/>
+      <w:dstrike w:val="false"/>
+      <w:color w:val="000000"/>
+      <w:position w:val="0"/>
+      <w:sz w:val="22"/>
+      <w:sz w:val="22"/>
+      <w:szCs w:val="22"/>
+      <w:u w:val="none"/>
+      <w:vertAlign w:val="baseline"/>
+    </w:rPr>
+  </w:style>
+  <w:style w:type="character" w:styleId="ListLabel387">
+    <w:name w:val="ListLabel 387"/>
+    <w:qFormat/>
+    <w:rPr>
+      <w:rFonts w:cs="Arial"/>
+      <w:b w:val="false"/>
+      <w:i w:val="false"/>
+      <w:caps w:val="false"/>
+      <w:smallCaps w:val="false"/>
+      <w:strike w:val="false"/>
+      <w:dstrike w:val="false"/>
+      <w:color w:val="000000"/>
+      <w:position w:val="0"/>
+      <w:sz w:val="22"/>
+      <w:sz w:val="22"/>
+      <w:szCs w:val="22"/>
+      <w:u w:val="none"/>
+      <w:vertAlign w:val="baseline"/>
+    </w:rPr>
+  </w:style>
+  <w:style w:type="character" w:styleId="ListLabel388">
+    <w:name w:val="ListLabel 388"/>
+    <w:qFormat/>
+    <w:rPr>
+      <w:rFonts w:cs="Arial"/>
+      <w:b w:val="false"/>
+      <w:i w:val="false"/>
+      <w:caps w:val="false"/>
+      <w:smallCaps w:val="false"/>
+      <w:strike w:val="false"/>
+      <w:dstrike w:val="false"/>
+      <w:color w:val="000000"/>
+      <w:position w:val="0"/>
+      <w:sz w:val="22"/>
+      <w:sz w:val="22"/>
+      <w:szCs w:val="22"/>
+      <w:u w:val="none"/>
+      <w:vertAlign w:val="baseline"/>
+    </w:rPr>
+  </w:style>
+  <w:style w:type="character" w:styleId="ListLabel389">
+    <w:name w:val="ListLabel 389"/>
+    <w:qFormat/>
+    <w:rPr>
+      <w:rFonts w:cs="Arial"/>
+      <w:b w:val="false"/>
+      <w:i w:val="false"/>
+      <w:caps w:val="false"/>
+      <w:smallCaps w:val="false"/>
+      <w:strike w:val="false"/>
+      <w:dstrike w:val="false"/>
+      <w:color w:val="000000"/>
+      <w:position w:val="0"/>
+      <w:sz w:val="22"/>
+      <w:sz w:val="22"/>
+      <w:szCs w:val="22"/>
+      <w:u w:val="none"/>
+      <w:vertAlign w:val="baseline"/>
+    </w:rPr>
+  </w:style>
+  <w:style w:type="character" w:styleId="ListLabel390">
+    <w:name w:val="ListLabel 390"/>
+    <w:qFormat/>
+    <w:rPr>
+      <w:rFonts w:cs="Arial"/>
+      <w:b w:val="false"/>
+      <w:i w:val="false"/>
+      <w:caps w:val="false"/>
+      <w:smallCaps w:val="false"/>
+      <w:strike w:val="false"/>
+      <w:dstrike w:val="false"/>
+      <w:color w:val="000000"/>
+      <w:position w:val="0"/>
+      <w:sz w:val="22"/>
+      <w:sz w:val="22"/>
+      <w:szCs w:val="22"/>
+      <w:u w:val="none"/>
+      <w:vertAlign w:val="baseline"/>
+    </w:rPr>
+  </w:style>
+  <w:style w:type="character" w:styleId="ListLabel391">
+    <w:name w:val="ListLabel 391"/>
+    <w:qFormat/>
+    <w:rPr>
+      <w:rFonts w:cs="Arial"/>
+      <w:b w:val="false"/>
+      <w:i w:val="false"/>
+      <w:caps w:val="false"/>
+      <w:smallCaps w:val="false"/>
+      <w:strike w:val="false"/>
+      <w:dstrike w:val="false"/>
+      <w:color w:val="000000"/>
+      <w:position w:val="0"/>
+      <w:sz w:val="22"/>
+      <w:sz w:val="22"/>
+      <w:szCs w:val="22"/>
+      <w:u w:val="none"/>
+      <w:vertAlign w:val="baseline"/>
+    </w:rPr>
+  </w:style>
+  <w:style w:type="character" w:styleId="ListLabel392">
+    <w:name w:val="ListLabel 392"/>
+    <w:qFormat/>
+    <w:rPr>
+      <w:rFonts w:cs="Wingdings"/>
+      <w:u w:val="none"/>
+    </w:rPr>
+  </w:style>
+  <w:style w:type="character" w:styleId="ListLabel393">
+    <w:name w:val="ListLabel 393"/>
+    <w:qFormat/>
+    <w:rPr>
+      <w:rFonts w:cs="Wingdings 2"/>
+      <w:u w:val="none"/>
+    </w:rPr>
+  </w:style>
+  <w:style w:type="character" w:styleId="ListLabel394">
+    <w:name w:val="ListLabel 394"/>
+    <w:qFormat/>
+    <w:rPr>
+      <w:rFonts w:cs="OpenSymbol"/>
+      <w:u w:val="none"/>
+    </w:rPr>
+  </w:style>
+  <w:style w:type="character" w:styleId="ListLabel395">
+    <w:name w:val="ListLabel 395"/>
+    <w:qFormat/>
+    <w:rPr>
+      <w:rFonts w:cs="Wingdings"/>
+      <w:u w:val="none"/>
+    </w:rPr>
+  </w:style>
+  <w:style w:type="character" w:styleId="ListLabel396">
+    <w:name w:val="ListLabel 396"/>
+    <w:qFormat/>
+    <w:rPr>
+      <w:rFonts w:cs="Wingdings 2"/>
+      <w:u w:val="none"/>
+    </w:rPr>
+  </w:style>
+  <w:style w:type="character" w:styleId="ListLabel397">
+    <w:name w:val="ListLabel 397"/>
+    <w:qFormat/>
+    <w:rPr>
+      <w:rFonts w:cs="OpenSymbol"/>
+      <w:u w:val="none"/>
+    </w:rPr>
+  </w:style>
+  <w:style w:type="character" w:styleId="ListLabel398">
+    <w:name w:val="ListLabel 398"/>
+    <w:qFormat/>
+    <w:rPr>
+      <w:rFonts w:cs="Wingdings"/>
+      <w:u w:val="none"/>
+    </w:rPr>
+  </w:style>
+  <w:style w:type="character" w:styleId="ListLabel399">
+    <w:name w:val="ListLabel 399"/>
+    <w:qFormat/>
+    <w:rPr>
+      <w:rFonts w:cs="Wingdings 2"/>
+      <w:u w:val="none"/>
+    </w:rPr>
+  </w:style>
+  <w:style w:type="character" w:styleId="ListLabel400">
+    <w:name w:val="ListLabel 400"/>
+    <w:qFormat/>
+    <w:rPr>
+      <w:rFonts w:cs="OpenSymbol"/>
+      <w:u w:val="none"/>
+    </w:rPr>
+  </w:style>
+  <w:style w:type="character" w:styleId="ListLabel401">
+    <w:name w:val="ListLabel 401"/>
+    <w:qFormat/>
+    <w:rPr>
+      <w:rFonts w:cs="Arial"/>
+      <w:b w:val="false"/>
+      <w:i w:val="false"/>
+      <w:caps w:val="false"/>
+      <w:smallCaps w:val="false"/>
+      <w:strike w:val="false"/>
+      <w:dstrike w:val="false"/>
+      <w:color w:val="000000"/>
+      <w:position w:val="0"/>
+      <w:sz w:val="22"/>
+      <w:sz w:val="22"/>
+      <w:szCs w:val="22"/>
+      <w:u w:val="none"/>
+      <w:vertAlign w:val="baseline"/>
+    </w:rPr>
+  </w:style>
+  <w:style w:type="character" w:styleId="ListLabel402">
+    <w:name w:val="ListLabel 402"/>
+    <w:qFormat/>
+    <w:rPr>
+      <w:rFonts w:cs="Arial"/>
+      <w:b w:val="false"/>
+      <w:i w:val="false"/>
+      <w:caps w:val="false"/>
+      <w:smallCaps w:val="false"/>
+      <w:strike w:val="false"/>
+      <w:dstrike w:val="false"/>
+      <w:color w:val="000000"/>
+      <w:position w:val="0"/>
+      <w:sz w:val="22"/>
+      <w:sz w:val="22"/>
+      <w:szCs w:val="22"/>
+      <w:u w:val="none"/>
+      <w:vertAlign w:val="baseline"/>
+    </w:rPr>
+  </w:style>
+  <w:style w:type="character" w:styleId="ListLabel403">
+    <w:name w:val="ListLabel 403"/>
+    <w:qFormat/>
+    <w:rPr>
+      <w:rFonts w:cs="Arial"/>
+      <w:b w:val="false"/>
+      <w:i w:val="false"/>
+      <w:caps w:val="false"/>
+      <w:smallCaps w:val="false"/>
+      <w:strike w:val="false"/>
+      <w:dstrike w:val="false"/>
+      <w:color w:val="000000"/>
+      <w:position w:val="0"/>
+      <w:sz w:val="22"/>
+      <w:sz w:val="22"/>
+      <w:szCs w:val="22"/>
+      <w:u w:val="none"/>
+      <w:vertAlign w:val="baseline"/>
+    </w:rPr>
+  </w:style>
+  <w:style w:type="character" w:styleId="ListLabel404">
+    <w:name w:val="ListLabel 404"/>
+    <w:qFormat/>
+    <w:rPr>
+      <w:rFonts w:cs="Arial"/>
+      <w:b w:val="false"/>
+      <w:i w:val="false"/>
+      <w:caps w:val="false"/>
+      <w:smallCaps w:val="false"/>
+      <w:strike w:val="false"/>
+      <w:dstrike w:val="false"/>
+      <w:color w:val="000000"/>
+      <w:position w:val="0"/>
+      <w:sz w:val="22"/>
+      <w:sz w:val="22"/>
+      <w:szCs w:val="22"/>
+      <w:u w:val="none"/>
+      <w:vertAlign w:val="baseline"/>
+    </w:rPr>
+  </w:style>
+  <w:style w:type="character" w:styleId="ListLabel405">
+    <w:name w:val="ListLabel 405"/>
+    <w:qFormat/>
+    <w:rPr>
+      <w:rFonts w:cs="Arial"/>
+      <w:b w:val="false"/>
+      <w:i w:val="false"/>
+      <w:caps w:val="false"/>
+      <w:smallCaps w:val="false"/>
+      <w:strike w:val="false"/>
+      <w:dstrike w:val="false"/>
+      <w:color w:val="000000"/>
+      <w:position w:val="0"/>
+      <w:sz w:val="22"/>
+      <w:sz w:val="22"/>
+      <w:szCs w:val="22"/>
+      <w:u w:val="none"/>
+      <w:vertAlign w:val="baseline"/>
+    </w:rPr>
+  </w:style>
+  <w:style w:type="character" w:styleId="ListLabel406">
+    <w:name w:val="ListLabel 406"/>
+    <w:qFormat/>
+    <w:rPr>
+      <w:rFonts w:cs="Arial"/>
+      <w:b w:val="false"/>
+      <w:i w:val="false"/>
+      <w:caps w:val="false"/>
+      <w:smallCaps w:val="false"/>
+      <w:strike w:val="false"/>
+      <w:dstrike w:val="false"/>
+      <w:color w:val="000000"/>
+      <w:position w:val="0"/>
+      <w:sz w:val="22"/>
+      <w:sz w:val="22"/>
+      <w:szCs w:val="22"/>
+      <w:u w:val="none"/>
+      <w:vertAlign w:val="baseline"/>
+    </w:rPr>
+  </w:style>
+  <w:style w:type="character" w:styleId="ListLabel407">
+    <w:name w:val="ListLabel 407"/>
+    <w:qFormat/>
+    <w:rPr>
+      <w:rFonts w:cs="Arial"/>
+      <w:b w:val="false"/>
+      <w:i w:val="false"/>
+      <w:caps w:val="false"/>
+      <w:smallCaps w:val="false"/>
+      <w:strike w:val="false"/>
+      <w:dstrike w:val="false"/>
+      <w:color w:val="000000"/>
+      <w:position w:val="0"/>
+      <w:sz w:val="22"/>
+      <w:sz w:val="22"/>
+      <w:szCs w:val="22"/>
+      <w:u w:val="none"/>
+      <w:vertAlign w:val="baseline"/>
+    </w:rPr>
+  </w:style>
+  <w:style w:type="character" w:styleId="ListLabel408">
+    <w:name w:val="ListLabel 408"/>
+    <w:qFormat/>
+    <w:rPr>
+      <w:rFonts w:cs="Arial"/>
+      <w:b w:val="false"/>
+      <w:i w:val="false"/>
+      <w:caps w:val="false"/>
+      <w:smallCaps w:val="false"/>
+      <w:strike w:val="false"/>
+      <w:dstrike w:val="false"/>
+      <w:color w:val="000000"/>
+      <w:position w:val="0"/>
+      <w:sz w:val="22"/>
+      <w:sz w:val="22"/>
+      <w:szCs w:val="22"/>
+      <w:u w:val="none"/>
+      <w:vertAlign w:val="baseline"/>
+    </w:rPr>
+  </w:style>
+  <w:style w:type="character" w:styleId="ListLabel409">
+    <w:name w:val="ListLabel 409"/>
+    <w:qFormat/>
+    <w:rPr>
+      <w:rFonts w:cs="Arial"/>
+      <w:b w:val="false"/>
+      <w:i w:val="false"/>
+      <w:caps w:val="false"/>
+      <w:smallCaps w:val="false"/>
+      <w:strike w:val="false"/>
+      <w:dstrike w:val="false"/>
+      <w:color w:val="000000"/>
+      <w:position w:val="0"/>
+      <w:sz w:val="22"/>
+      <w:sz w:val="22"/>
+      <w:szCs w:val="22"/>
+      <w:u w:val="none"/>
+      <w:vertAlign w:val="baseline"/>
+    </w:rPr>
+  </w:style>
+  <w:style w:type="character" w:styleId="ListLabel410">
+    <w:name w:val="ListLabel 410"/>
+    <w:qFormat/>
+    <w:rPr>
+      <w:rFonts w:cs="Arial"/>
+      <w:b w:val="false"/>
+      <w:i w:val="false"/>
+      <w:caps w:val="false"/>
+      <w:smallCaps w:val="false"/>
+      <w:strike w:val="false"/>
+      <w:dstrike w:val="false"/>
+      <w:color w:val="000000"/>
+      <w:position w:val="0"/>
+      <w:sz w:val="22"/>
+      <w:sz w:val="22"/>
+      <w:szCs w:val="22"/>
+      <w:u w:val="none"/>
+      <w:vertAlign w:val="baseline"/>
+    </w:rPr>
+  </w:style>
+  <w:style w:type="character" w:styleId="ListLabel411">
+    <w:name w:val="ListLabel 411"/>
+    <w:qFormat/>
+    <w:rPr>
+      <w:rFonts w:cs="Arial"/>
+      <w:b w:val="false"/>
+      <w:i w:val="false"/>
+      <w:caps w:val="false"/>
+      <w:smallCaps w:val="false"/>
+      <w:strike w:val="false"/>
+      <w:dstrike w:val="false"/>
+      <w:color w:val="000000"/>
+      <w:position w:val="0"/>
+      <w:sz w:val="22"/>
+      <w:sz w:val="22"/>
+      <w:szCs w:val="22"/>
+      <w:u w:val="none"/>
+      <w:vertAlign w:val="baseline"/>
+    </w:rPr>
+  </w:style>
+  <w:style w:type="character" w:styleId="ListLabel412">
+    <w:name w:val="ListLabel 412"/>
+    <w:qFormat/>
+    <w:rPr>
+      <w:rFonts w:cs="Arial"/>
+      <w:b w:val="false"/>
+      <w:i w:val="false"/>
+      <w:caps w:val="false"/>
+      <w:smallCaps w:val="false"/>
+      <w:strike w:val="false"/>
+      <w:dstrike w:val="false"/>
+      <w:color w:val="000000"/>
+      <w:position w:val="0"/>
+      <w:sz w:val="22"/>
+      <w:sz w:val="22"/>
+      <w:szCs w:val="22"/>
+      <w:u w:val="none"/>
+      <w:vertAlign w:val="baseline"/>
+    </w:rPr>
+  </w:style>
+  <w:style w:type="character" w:styleId="ListLabel413">
+    <w:name w:val="ListLabel 413"/>
+    <w:qFormat/>
+    <w:rPr>
+      <w:rFonts w:cs="Arial"/>
+      <w:b w:val="false"/>
+      <w:i w:val="false"/>
+      <w:caps w:val="false"/>
+      <w:smallCaps w:val="false"/>
+      <w:strike w:val="false"/>
+      <w:dstrike w:val="false"/>
+      <w:color w:val="000000"/>
+      <w:position w:val="0"/>
+      <w:sz w:val="22"/>
+      <w:sz w:val="22"/>
+      <w:szCs w:val="22"/>
+      <w:u w:val="none"/>
+      <w:vertAlign w:val="baseline"/>
+    </w:rPr>
+  </w:style>
+  <w:style w:type="character" w:styleId="ListLabel414">
+    <w:name w:val="ListLabel 414"/>
+    <w:qFormat/>
+    <w:rPr>
+      <w:rFonts w:cs="Arial"/>
+      <w:b w:val="false"/>
+      <w:i w:val="false"/>
+      <w:caps w:val="false"/>
+      <w:smallCaps w:val="false"/>
+      <w:strike w:val="false"/>
+      <w:dstrike w:val="false"/>
+      <w:color w:val="000000"/>
+      <w:position w:val="0"/>
+      <w:sz w:val="22"/>
+      <w:sz w:val="22"/>
+      <w:szCs w:val="22"/>
+      <w:u w:val="none"/>
+      <w:vertAlign w:val="baseline"/>
+    </w:rPr>
+  </w:style>
+  <w:style w:type="character" w:styleId="ListLabel415">
+    <w:name w:val="ListLabel 415"/>
+    <w:qFormat/>
+    <w:rPr>
+      <w:rFonts w:cs="Arial"/>
+      <w:b w:val="false"/>
+      <w:i w:val="false"/>
+      <w:caps w:val="false"/>
+      <w:smallCaps w:val="false"/>
+      <w:strike w:val="false"/>
+      <w:dstrike w:val="false"/>
+      <w:color w:val="000000"/>
+      <w:position w:val="0"/>
+      <w:sz w:val="22"/>
+      <w:sz w:val="22"/>
+      <w:szCs w:val="22"/>
+      <w:u w:val="none"/>
+      <w:vertAlign w:val="baseline"/>
+    </w:rPr>
+  </w:style>
+  <w:style w:type="character" w:styleId="ListLabel416">
+    <w:name w:val="ListLabel 416"/>
+    <w:qFormat/>
+    <w:rPr>
+      <w:rFonts w:cs="Arial"/>
+      <w:b w:val="false"/>
+      <w:i w:val="false"/>
+      <w:caps w:val="false"/>
+      <w:smallCaps w:val="false"/>
+      <w:strike w:val="false"/>
+      <w:dstrike w:val="false"/>
+      <w:color w:val="000000"/>
+      <w:position w:val="0"/>
+      <w:sz w:val="22"/>
+      <w:sz w:val="22"/>
+      <w:szCs w:val="22"/>
+      <w:u w:val="none"/>
+      <w:vertAlign w:val="baseline"/>
+    </w:rPr>
+  </w:style>
+  <w:style w:type="character" w:styleId="ListLabel417">
+    <w:name w:val="ListLabel 417"/>
+    <w:qFormat/>
+    <w:rPr>
+      <w:rFonts w:cs="Arial"/>
+      <w:b w:val="false"/>
+      <w:i w:val="false"/>
+      <w:caps w:val="false"/>
+      <w:smallCaps w:val="false"/>
+      <w:strike w:val="false"/>
+      <w:dstrike w:val="false"/>
+      <w:color w:val="000000"/>
+      <w:position w:val="0"/>
+      <w:sz w:val="22"/>
+      <w:sz w:val="22"/>
+      <w:szCs w:val="22"/>
+      <w:u w:val="none"/>
+      <w:vertAlign w:val="baseline"/>
+    </w:rPr>
+  </w:style>
+  <w:style w:type="character" w:styleId="ListLabel418">
+    <w:name w:val="ListLabel 418"/>
+    <w:qFormat/>
+    <w:rPr>
+      <w:rFonts w:cs="Arial"/>
+      <w:b w:val="false"/>
+      <w:i w:val="false"/>
+      <w:caps w:val="false"/>
+      <w:smallCaps w:val="false"/>
+      <w:strike w:val="false"/>
+      <w:dstrike w:val="false"/>
+      <w:color w:val="000000"/>
+      <w:position w:val="0"/>
+      <w:sz w:val="22"/>
+      <w:sz w:val="22"/>
+      <w:szCs w:val="22"/>
+      <w:u w:val="none"/>
+      <w:vertAlign w:val="baseline"/>
+    </w:rPr>
+  </w:style>
+  <w:style w:type="character" w:styleId="ListLabel419">
+    <w:name w:val="ListLabel 419"/>
+    <w:qFormat/>
+    <w:rPr>
+      <w:rFonts w:cs="Wingdings"/>
+      <w:u w:val="none"/>
+    </w:rPr>
+  </w:style>
+  <w:style w:type="character" w:styleId="ListLabel420">
+    <w:name w:val="ListLabel 420"/>
+    <w:qFormat/>
+    <w:rPr>
+      <w:rFonts w:cs="Wingdings 2"/>
+      <w:u w:val="none"/>
+    </w:rPr>
+  </w:style>
+  <w:style w:type="character" w:styleId="ListLabel421">
+    <w:name w:val="ListLabel 421"/>
+    <w:qFormat/>
+    <w:rPr>
+      <w:rFonts w:cs="OpenSymbol"/>
+      <w:u w:val="none"/>
+    </w:rPr>
+  </w:style>
+  <w:style w:type="character" w:styleId="ListLabel422">
+    <w:name w:val="ListLabel 422"/>
+    <w:qFormat/>
+    <w:rPr>
+      <w:rFonts w:cs="Wingdings"/>
+      <w:u w:val="none"/>
+    </w:rPr>
+  </w:style>
+  <w:style w:type="character" w:styleId="ListLabel423">
+    <w:name w:val="ListLabel 423"/>
+    <w:qFormat/>
+    <w:rPr>
+      <w:rFonts w:cs="Wingdings 2"/>
+      <w:u w:val="none"/>
+    </w:rPr>
+  </w:style>
+  <w:style w:type="character" w:styleId="ListLabel424">
+    <w:name w:val="ListLabel 424"/>
+    <w:qFormat/>
+    <w:rPr>
+      <w:rFonts w:cs="OpenSymbol"/>
+      <w:u w:val="none"/>
+    </w:rPr>
+  </w:style>
+  <w:style w:type="character" w:styleId="ListLabel425">
+    <w:name w:val="ListLabel 425"/>
+    <w:qFormat/>
+    <w:rPr>
+      <w:rFonts w:cs="Wingdings"/>
+      <w:u w:val="none"/>
+    </w:rPr>
+  </w:style>
+  <w:style w:type="character" w:styleId="ListLabel426">
+    <w:name w:val="ListLabel 426"/>
+    <w:qFormat/>
+    <w:rPr>
+      <w:rFonts w:cs="Wingdings 2"/>
+      <w:u w:val="none"/>
+    </w:rPr>
+  </w:style>
+  <w:style w:type="character" w:styleId="ListLabel427">
+    <w:name w:val="ListLabel 427"/>
+    <w:qFormat/>
+    <w:rPr>
+      <w:rFonts w:cs="OpenSymbol"/>
+      <w:u w:val="none"/>
+    </w:rPr>
+  </w:style>
+  <w:style w:type="character" w:styleId="ListLabel428">
+    <w:name w:val="ListLabel 428"/>
+    <w:qFormat/>
+    <w:rPr>
+      <w:rFonts w:cs="Wingdings"/>
+      <w:u w:val="none"/>
+    </w:rPr>
+  </w:style>
+  <w:style w:type="character" w:styleId="ListLabel429">
+    <w:name w:val="ListLabel 429"/>
+    <w:qFormat/>
+    <w:rPr>
+      <w:rFonts w:cs="Wingdings 2"/>
+      <w:u w:val="none"/>
+    </w:rPr>
+  </w:style>
+  <w:style w:type="character" w:styleId="ListLabel430">
+    <w:name w:val="ListLabel 430"/>
+    <w:qFormat/>
+    <w:rPr>
+      <w:rFonts w:cs="OpenSymbol"/>
+      <w:u w:val="none"/>
+    </w:rPr>
+  </w:style>
+  <w:style w:type="character" w:styleId="ListLabel431">
+    <w:name w:val="ListLabel 431"/>
+    <w:qFormat/>
+    <w:rPr>
+      <w:rFonts w:cs="Wingdings"/>
+      <w:u w:val="none"/>
+    </w:rPr>
+  </w:style>
+  <w:style w:type="character" w:styleId="ListLabel432">
+    <w:name w:val="ListLabel 432"/>
+    <w:qFormat/>
+    <w:rPr>
+      <w:rFonts w:cs="Wingdings 2"/>
+      <w:u w:val="none"/>
+    </w:rPr>
+  </w:style>
+  <w:style w:type="character" w:styleId="ListLabel433">
+    <w:name w:val="ListLabel 433"/>
+    <w:qFormat/>
+    <w:rPr>
+      <w:rFonts w:cs="OpenSymbol"/>
+      <w:u w:val="none"/>
+    </w:rPr>
+  </w:style>
+  <w:style w:type="character" w:styleId="ListLabel434">
+    <w:name w:val="ListLabel 434"/>
+    <w:qFormat/>
+    <w:rPr>
+      <w:rFonts w:cs="Wingdings"/>
+      <w:u w:val="none"/>
+    </w:rPr>
+  </w:style>
+  <w:style w:type="character" w:styleId="ListLabel435">
+    <w:name w:val="ListLabel 435"/>
+    <w:qFormat/>
+    <w:rPr>
+      <w:rFonts w:cs="Wingdings 2"/>
+      <w:u w:val="none"/>
+    </w:rPr>
+  </w:style>
+  <w:style w:type="character" w:styleId="ListLabel436">
+    <w:name w:val="ListLabel 436"/>
+    <w:qFormat/>
+    <w:rPr>
+      <w:rFonts w:cs="OpenSymbol"/>
+      <w:u w:val="none"/>
+    </w:rPr>
+  </w:style>
+  <w:style w:type="character" w:styleId="ListLabel437">
+    <w:name w:val="ListLabel 437"/>
+    <w:qFormat/>
+    <w:rPr>
+      <w:rFonts w:cs="Arial"/>
+      <w:b w:val="false"/>
+      <w:i w:val="false"/>
+      <w:caps w:val="false"/>
+      <w:smallCaps w:val="false"/>
+      <w:strike w:val="false"/>
+      <w:dstrike w:val="false"/>
+      <w:color w:val="000000"/>
+      <w:position w:val="0"/>
+      <w:sz w:val="22"/>
+      <w:sz w:val="22"/>
+      <w:szCs w:val="22"/>
+      <w:u w:val="none"/>
+      <w:vertAlign w:val="baseline"/>
+    </w:rPr>
+  </w:style>
+  <w:style w:type="character" w:styleId="ListLabel438">
+    <w:name w:val="ListLabel 438"/>
+    <w:qFormat/>
+    <w:rPr>
+      <w:rFonts w:cs="Arial"/>
+      <w:b/>
+      <w:i w:val="false"/>
+      <w:caps w:val="false"/>
+      <w:smallCaps w:val="false"/>
+      <w:strike w:val="false"/>
+      <w:dstrike w:val="false"/>
+      <w:color w:val="000000"/>
+      <w:position w:val="0"/>
+      <w:sz w:val="22"/>
+      <w:sz w:val="22"/>
+      <w:szCs w:val="22"/>
+      <w:u w:val="none"/>
+      <w:vertAlign w:val="baseline"/>
+    </w:rPr>
+  </w:style>
+  <w:style w:type="character" w:styleId="ListLabel439">
+    <w:name w:val="ListLabel 439"/>
+    <w:qFormat/>
+    <w:rPr>
+      <w:rFonts w:cs="Arial"/>
+      <w:b w:val="false"/>
+      <w:i w:val="false"/>
+      <w:caps w:val="false"/>
+      <w:smallCaps w:val="false"/>
+      <w:strike w:val="false"/>
+      <w:dstrike w:val="false"/>
+      <w:color w:val="000000"/>
+      <w:position w:val="0"/>
+      <w:sz w:val="22"/>
+      <w:sz w:val="22"/>
+      <w:szCs w:val="22"/>
+      <w:u w:val="none"/>
+      <w:vertAlign w:val="baseline"/>
+    </w:rPr>
+  </w:style>
+  <w:style w:type="character" w:styleId="ListLabel440">
+    <w:name w:val="ListLabel 440"/>
+    <w:qFormat/>
+    <w:rPr>
+      <w:rFonts w:cs="Arial"/>
+      <w:b w:val="false"/>
+      <w:i w:val="false"/>
+      <w:caps w:val="false"/>
+      <w:smallCaps w:val="false"/>
+      <w:strike w:val="false"/>
+      <w:dstrike w:val="false"/>
+      <w:color w:val="000000"/>
+      <w:position w:val="0"/>
+      <w:sz w:val="22"/>
+      <w:sz w:val="22"/>
+      <w:szCs w:val="22"/>
+      <w:u w:val="none"/>
+      <w:vertAlign w:val="baseline"/>
+    </w:rPr>
+  </w:style>
+  <w:style w:type="character" w:styleId="ListLabel441">
+    <w:name w:val="ListLabel 441"/>
+    <w:qFormat/>
+    <w:rPr>
+      <w:rFonts w:cs="Arial"/>
+      <w:b w:val="false"/>
+      <w:i w:val="false"/>
+      <w:caps w:val="false"/>
+      <w:smallCaps w:val="false"/>
+      <w:strike w:val="false"/>
+      <w:dstrike w:val="false"/>
+      <w:color w:val="000000"/>
+      <w:position w:val="0"/>
+      <w:sz w:val="22"/>
+      <w:sz w:val="22"/>
+      <w:szCs w:val="22"/>
+      <w:u w:val="none"/>
+      <w:vertAlign w:val="baseline"/>
+    </w:rPr>
+  </w:style>
+  <w:style w:type="character" w:styleId="ListLabel442">
+    <w:name w:val="ListLabel 442"/>
+    <w:qFormat/>
+    <w:rPr>
+      <w:rFonts w:cs="Arial"/>
+      <w:b w:val="false"/>
+      <w:i w:val="false"/>
+      <w:caps w:val="false"/>
+      <w:smallCaps w:val="false"/>
+      <w:strike w:val="false"/>
+      <w:dstrike w:val="false"/>
+      <w:color w:val="000000"/>
+      <w:position w:val="0"/>
+      <w:sz w:val="22"/>
+      <w:sz w:val="22"/>
+      <w:szCs w:val="22"/>
+      <w:u w:val="none"/>
+      <w:vertAlign w:val="baseline"/>
+    </w:rPr>
+  </w:style>
+  <w:style w:type="character" w:styleId="ListLabel443">
+    <w:name w:val="ListLabel 443"/>
+    <w:qFormat/>
+    <w:rPr>
+      <w:rFonts w:cs="Arial"/>
+      <w:b w:val="false"/>
+      <w:i w:val="false"/>
+      <w:caps w:val="false"/>
+      <w:smallCaps w:val="false"/>
+      <w:strike w:val="false"/>
+      <w:dstrike w:val="false"/>
+      <w:color w:val="000000"/>
+      <w:position w:val="0"/>
+      <w:sz w:val="22"/>
+      <w:sz w:val="22"/>
+      <w:szCs w:val="22"/>
+      <w:u w:val="none"/>
+      <w:vertAlign w:val="baseline"/>
+    </w:rPr>
+  </w:style>
+  <w:style w:type="character" w:styleId="ListLabel444">
+    <w:name w:val="ListLabel 444"/>
+    <w:qFormat/>
+    <w:rPr>
+      <w:rFonts w:cs="Arial"/>
+      <w:b w:val="false"/>
+      <w:i w:val="false"/>
+      <w:caps w:val="false"/>
+      <w:smallCaps w:val="false"/>
+      <w:strike w:val="false"/>
+      <w:dstrike w:val="false"/>
+      <w:color w:val="000000"/>
+      <w:position w:val="0"/>
+      <w:sz w:val="22"/>
+      <w:sz w:val="22"/>
+      <w:szCs w:val="22"/>
+      <w:u w:val="none"/>
+      <w:vertAlign w:val="baseline"/>
+    </w:rPr>
+  </w:style>
+  <w:style w:type="character" w:styleId="ListLabel445">
+    <w:name w:val="ListLabel 445"/>
+    <w:qFormat/>
+    <w:rPr>
+      <w:rFonts w:cs="Arial"/>
+      <w:b w:val="false"/>
+      <w:i w:val="false"/>
+      <w:caps w:val="false"/>
+      <w:smallCaps w:val="false"/>
+      <w:strike w:val="false"/>
+      <w:dstrike w:val="false"/>
+      <w:color w:val="000000"/>
+      <w:position w:val="0"/>
+      <w:sz w:val="22"/>
+      <w:sz w:val="22"/>
+      <w:szCs w:val="22"/>
+      <w:u w:val="none"/>
+      <w:vertAlign w:val="baseline"/>
+    </w:rPr>
+  </w:style>
+  <w:style w:type="character" w:styleId="ListLabel446">
+    <w:name w:val="ListLabel 446"/>
+    <w:qFormat/>
+    <w:rPr>
+      <w:rFonts w:cs="OpenSymbol"/>
+    </w:rPr>
+  </w:style>
+  <w:style w:type="character" w:styleId="ListLabel447">
+    <w:name w:val="ListLabel 447"/>
+    <w:qFormat/>
+    <w:rPr>
+      <w:rFonts w:cs="OpenSymbol"/>
+    </w:rPr>
+  </w:style>
+  <w:style w:type="character" w:styleId="ListLabel448">
+    <w:name w:val="ListLabel 448"/>
+    <w:qFormat/>
+    <w:rPr>
+      <w:rFonts w:cs="OpenSymbol"/>
+    </w:rPr>
+  </w:style>
+  <w:style w:type="character" w:styleId="ListLabel449">
+    <w:name w:val="ListLabel 449"/>
+    <w:qFormat/>
+    <w:rPr>
+      <w:rFonts w:cs="OpenSymbol"/>
+    </w:rPr>
+  </w:style>
+  <w:style w:type="character" w:styleId="ListLabel450">
+    <w:name w:val="ListLabel 450"/>
+    <w:qFormat/>
+    <w:rPr>
+      <w:rFonts w:cs="OpenSymbol"/>
+    </w:rPr>
+  </w:style>
+  <w:style w:type="character" w:styleId="ListLabel451">
+    <w:name w:val="ListLabel 451"/>
+    <w:qFormat/>
+    <w:rPr>
+      <w:rFonts w:cs="OpenSymbol"/>
+    </w:rPr>
+  </w:style>
+  <w:style w:type="character" w:styleId="ListLabel452">
+    <w:name w:val="ListLabel 452"/>
+    <w:qFormat/>
+    <w:rPr>
+      <w:rFonts w:cs="OpenSymbol"/>
+    </w:rPr>
+  </w:style>
+  <w:style w:type="character" w:styleId="ListLabel453">
+    <w:name w:val="ListLabel 453"/>
+    <w:qFormat/>
+    <w:rPr>
+      <w:rFonts w:cs="OpenSymbol"/>
+    </w:rPr>
+  </w:style>
+  <w:style w:type="character" w:styleId="ListLabel454">
+    <w:name w:val="ListLabel 454"/>
+    <w:qFormat/>
+    <w:rPr>
+      <w:rFonts w:cs="OpenSymbol"/>
+    </w:rPr>
+  </w:style>
+  <w:style w:type="character" w:styleId="ListLabel455">
+    <w:name w:val="ListLabel 455"/>
+    <w:qFormat/>
+    <w:rPr>
+      <w:rFonts w:cs="OpenSymbol"/>
+    </w:rPr>
+  </w:style>
+  <w:style w:type="character" w:styleId="ListLabel456">
+    <w:name w:val="ListLabel 456"/>
+    <w:qFormat/>
+    <w:rPr>
+      <w:rFonts w:cs="OpenSymbol"/>
+    </w:rPr>
+  </w:style>
+  <w:style w:type="character" w:styleId="ListLabel457">
+    <w:name w:val="ListLabel 457"/>
+    <w:qFormat/>
+    <w:rPr>
+      <w:rFonts w:cs="OpenSymbol"/>
+    </w:rPr>
+  </w:style>
+  <w:style w:type="character" w:styleId="ListLabel458">
+    <w:name w:val="ListLabel 458"/>
+    <w:qFormat/>
+    <w:rPr>
+      <w:rFonts w:cs="OpenSymbol"/>
+    </w:rPr>
+  </w:style>
+  <w:style w:type="character" w:styleId="ListLabel459">
+    <w:name w:val="ListLabel 459"/>
+    <w:qFormat/>
+    <w:rPr>
+      <w:rFonts w:cs="OpenSymbol"/>
+    </w:rPr>
+  </w:style>
+  <w:style w:type="character" w:styleId="ListLabel460">
+    <w:name w:val="ListLabel 460"/>
+    <w:qFormat/>
+    <w:rPr>
+      <w:rFonts w:cs="OpenSymbol"/>
+    </w:rPr>
+  </w:style>
+  <w:style w:type="character" w:styleId="ListLabel461">
+    <w:name w:val="ListLabel 461"/>
+    <w:qFormat/>
+    <w:rPr>
+      <w:rFonts w:cs="OpenSymbol"/>
+    </w:rPr>
+  </w:style>
+  <w:style w:type="character" w:styleId="ListLabel462">
+    <w:name w:val="ListLabel 462"/>
+    <w:qFormat/>
+    <w:rPr>
+      <w:rFonts w:cs="OpenSymbol"/>
+    </w:rPr>
+  </w:style>
+  <w:style w:type="character" w:styleId="ListLabel463">
+    <w:name w:val="ListLabel 463"/>
+    <w:qFormat/>
+    <w:rPr>
+      <w:rFonts w:cs="OpenSymbol"/>
+    </w:rPr>
+  </w:style>
+  <w:style w:type="character" w:styleId="ListLabel464">
+    <w:name w:val="ListLabel 464"/>
+    <w:qFormat/>
+    <w:rPr>
+      <w:rFonts w:eastAsia="Arial" w:cs="Arial"/>
+      <w:b w:val="false"/>
+      <w:i w:val="false"/>
+      <w:caps w:val="false"/>
+      <w:smallCaps w:val="false"/>
+      <w:strike w:val="false"/>
+      <w:dstrike w:val="false"/>
+      <w:color w:val="000000"/>
+      <w:position w:val="0"/>
+      <w:sz w:val="22"/>
+      <w:sz w:val="22"/>
+      <w:szCs w:val="22"/>
+      <w:u w:val="none"/>
+      <w:vertAlign w:val="baseline"/>
+    </w:rPr>
+  </w:style>
+  <w:style w:type="character" w:styleId="ListLabel465">
+    <w:name w:val="ListLabel 465"/>
+    <w:qFormat/>
+    <w:rPr>
+      <w:rFonts w:eastAsia="Arial" w:cs="Arial"/>
+      <w:b w:val="false"/>
+      <w:i w:val="false"/>
+      <w:caps w:val="false"/>
+      <w:smallCaps w:val="false"/>
+      <w:strike w:val="false"/>
+      <w:dstrike w:val="false"/>
+      <w:color w:val="000099"/>
+      <w:position w:val="0"/>
+      <w:sz w:val="22"/>
+      <w:sz w:val="22"/>
+      <w:szCs w:val="22"/>
+      <w:u w:val="single"/>
+      <w:vertAlign w:val="baseline"/>
+    </w:rPr>
+  </w:style>
+  <w:style w:type="character" w:styleId="ListLabel466">
+    <w:name w:val="ListLabel 466"/>
+    <w:qFormat/>
+    <w:rPr>
+      <w:rFonts w:eastAsia="Arial" w:cs="Arial"/>
+      <w:b/>
+      <w:i w:val="false"/>
+      <w:caps w:val="false"/>
+      <w:smallCaps w:val="false"/>
+      <w:strike w:val="false"/>
+      <w:dstrike w:val="false"/>
+      <w:color w:val="000000"/>
+      <w:position w:val="0"/>
+      <w:sz w:val="28"/>
+      <w:sz w:val="28"/>
+      <w:szCs w:val="28"/>
+      <w:u w:val="none"/>
+      <w:vertAlign w:val="baseline"/>
+    </w:rPr>
+  </w:style>
+  <w:style w:type="character" w:styleId="ListLabel467">
+    <w:name w:val="ListLabel 467"/>
+    <w:qFormat/>
+    <w:rPr>
+      <w:color w:val="1155CC"/>
+      <w:u w:val="single"/>
+    </w:rPr>
+  </w:style>
+  <w:style w:type="character" w:styleId="ListLabel468">
+    <w:name w:val="ListLabel 468"/>
+    <w:qFormat/>
+    <w:rPr>
+      <w:color w:val="1155CC"/>
+      <w:sz w:val="20"/>
+      <w:szCs w:val="20"/>
+      <w:u w:val="single"/>
+    </w:rPr>
+  </w:style>
+  <w:style w:type="character" w:styleId="ListLabel469">
+    <w:name w:val="ListLabel 469"/>
+    <w:qFormat/>
+    <w:rPr>
+      <w:i/>
+      <w:color w:val="000099"/>
+      <w:u w:val="single"/>
+    </w:rPr>
+  </w:style>
+  <w:style w:type="character" w:styleId="ListLabel470">
+    <w:name w:val="ListLabel 470"/>
+    <w:qFormat/>
+    <w:rPr>
+      <w:color w:val="666666"/>
+    </w:rPr>
+  </w:style>
+  <w:style w:type="character" w:styleId="ListLabel471">
+    <w:name w:val="ListLabel 471"/>
     <w:qFormat/>
     <w:rPr>
       <w:color w:val="000099"/>

</xml_diff>